<commit_message>
CO - 0019 Entrega Trabajo Práctico
</commit_message>
<xml_diff>
--- a/ProyectoFinal/Entrega_Teorica/Entrega_Teórica.docx
+++ b/ProyectoFinal/Entrega_Teorica/Entrega_Teórica.docx
@@ -242,7 +242,7 @@
           <w:noProof/>
           <w:color w:val="4472C4" w:themeColor="accent1"/>
         </w:rPr>
-        <w:t>Descripción de las modificaciones realizadas para el cálculo de la sombra</w:t>
+        <w:t>Representacion del Conocimiento</w:t>
       </w:r>
       <w:r>
         <w:rPr>
@@ -250,6 +250,181 @@
         </w:rPr>
         <w:tab/>
         <w:t>4</w:t>
+      </w:r>
+    </w:p>
+    <w:p>
+      <w:pPr>
+        <w:pStyle w:val="ndice1"/>
+        <w:tabs>
+          <w:tab w:val="right" w:leader="dot" w:pos="8494"/>
+        </w:tabs>
+        <w:rPr>
+          <w:noProof/>
+        </w:rPr>
+      </w:pPr>
+      <w:r>
+        <w:rPr>
+          <w:noProof/>
+          <w:color w:val="4472C4" w:themeColor="accent1"/>
+        </w:rPr>
+        <w:t>Representación Lógica</w:t>
+      </w:r>
+      <w:r>
+        <w:rPr>
+          <w:noProof/>
+        </w:rPr>
+        <w:tab/>
+        <w:t>4</w:t>
+      </w:r>
+    </w:p>
+    <w:p>
+      <w:pPr>
+        <w:pStyle w:val="ndice1"/>
+        <w:tabs>
+          <w:tab w:val="right" w:leader="dot" w:pos="8494"/>
+        </w:tabs>
+        <w:rPr>
+          <w:noProof/>
+        </w:rPr>
+      </w:pPr>
+      <w:r>
+        <w:rPr>
+          <w:noProof/>
+          <w:color w:val="4472C4" w:themeColor="accent1"/>
+        </w:rPr>
+        <w:t>Redes Semánticas</w:t>
+      </w:r>
+      <w:r>
+        <w:rPr>
+          <w:noProof/>
+        </w:rPr>
+        <w:tab/>
+        <w:t>4</w:t>
+      </w:r>
+    </w:p>
+    <w:p>
+      <w:pPr>
+        <w:pStyle w:val="ndice1"/>
+        <w:tabs>
+          <w:tab w:val="right" w:leader="dot" w:pos="8494"/>
+        </w:tabs>
+        <w:rPr>
+          <w:noProof/>
+        </w:rPr>
+      </w:pPr>
+      <w:r>
+        <w:rPr>
+          <w:noProof/>
+          <w:color w:val="4472C4" w:themeColor="accent1"/>
+        </w:rPr>
+        <w:t>Representación de Marcos</w:t>
+      </w:r>
+      <w:r>
+        <w:rPr>
+          <w:noProof/>
+        </w:rPr>
+        <w:tab/>
+        <w:t>4</w:t>
+      </w:r>
+    </w:p>
+    <w:p>
+      <w:pPr>
+        <w:pStyle w:val="ndice1"/>
+        <w:tabs>
+          <w:tab w:val="right" w:leader="dot" w:pos="8494"/>
+        </w:tabs>
+        <w:rPr>
+          <w:noProof/>
+        </w:rPr>
+      </w:pPr>
+      <w:r>
+        <w:rPr>
+          <w:noProof/>
+          <w:color w:val="4472C4" w:themeColor="accent1"/>
+        </w:rPr>
+        <w:t>Producción de Reglas</w:t>
+      </w:r>
+      <w:r>
+        <w:rPr>
+          <w:noProof/>
+        </w:rPr>
+        <w:tab/>
+        <w:t>4</w:t>
+      </w:r>
+    </w:p>
+    <w:p>
+      <w:pPr>
+        <w:pStyle w:val="ndice1"/>
+        <w:tabs>
+          <w:tab w:val="right" w:leader="dot" w:pos="8494"/>
+        </w:tabs>
+        <w:rPr>
+          <w:noProof/>
+        </w:rPr>
+      </w:pPr>
+      <w:r>
+        <w:rPr>
+          <w:noProof/>
+          <w:color w:val="4472C4" w:themeColor="accent1"/>
+        </w:rPr>
+        <w:t>Redes Bayesianas</w:t>
+      </w:r>
+      <w:r>
+        <w:rPr>
+          <w:noProof/>
+        </w:rPr>
+        <w:tab/>
+        <w:t>4</w:t>
+      </w:r>
+    </w:p>
+    <w:p>
+      <w:pPr>
+        <w:pStyle w:val="ndice1"/>
+        <w:tabs>
+          <w:tab w:val="right" w:leader="dot" w:pos="8494"/>
+        </w:tabs>
+        <w:rPr>
+          <w:noProof/>
+        </w:rPr>
+      </w:pPr>
+      <w:r>
+        <w:rPr>
+          <w:noProof/>
+          <w:color w:val="4472C4" w:themeColor="accent1"/>
+        </w:rPr>
+        <w:t>Conclusiones</w:t>
+      </w:r>
+      <w:r>
+        <w:rPr>
+          <w:noProof/>
+        </w:rPr>
+        <w:tab/>
+        <w:t>4</w:t>
+      </w:r>
+    </w:p>
+    <w:p>
+      <w:pPr>
+        <w:pStyle w:val="ndice1"/>
+        <w:tabs>
+          <w:tab w:val="right" w:leader="dot" w:pos="8494"/>
+        </w:tabs>
+        <w:rPr>
+          <w:noProof/>
+        </w:rPr>
+      </w:pPr>
+      <w:r>
+        <w:rPr>
+          <w:noProof/>
+          <w:color w:val="4472C4" w:themeColor="accent1"/>
+        </w:rPr>
+        <w:t>Bibliografía</w:t>
+      </w:r>
+      <w:r>
+        <w:rPr>
+          <w:noProof/>
+        </w:rPr>
+        <w:tab/>
+        <w:t>5</w:t>
       </w:r>
     </w:p>
     <w:p>
@@ -297,10 +472,6 @@
         <w:jc w:val="both"/>
       </w:pPr>
     </w:p>
-    <w:p/>
-    <w:p/>
-    <w:p/>
-    <w:p/>
     <w:p/>
     <w:p/>
     <w:p/>
@@ -755,37 +926,228 @@
     <w:p>
       <w:pPr>
         <w:jc w:val="both"/>
-        <w:rPr>
-          <w:color w:val="4472C4" w:themeColor="accent1"/>
-        </w:rPr>
-      </w:pPr>
-    </w:p>
-    <w:p>
-      <w:pPr>
-        <w:jc w:val="center"/>
-        <w:rPr>
-          <w:color w:val="4472C4" w:themeColor="accent1"/>
-          <w:sz w:val="44"/>
-          <w:szCs w:val="44"/>
-        </w:rPr>
-      </w:pPr>
-      <w:r>
-        <w:rPr>
-          <w:noProof/>
-          <w:color w:val="4472C4" w:themeColor="accent1"/>
-          <w:sz w:val="44"/>
-          <w:szCs w:val="44"/>
-        </w:rPr>
+      </w:pPr>
+      <w:r>
+        <w:t>En esta entrega, hablaremos de las técnicas más utilizadas de la Representación del conocimiento en el campo de la Inteligencia Artificial</w:t>
+      </w:r>
+      <w:r>
+        <w:t xml:space="preserve">, pero antes, primero deberemos dar una pequeña definición </w:t>
+      </w:r>
+      <w:r>
+        <w:t>sobre</w:t>
+      </w:r>
+      <w:r>
+        <w:t xml:space="preserve"> a que nos referimos con Representación del Conocimiento. Una vez aclaremos esta duda entraremos en los siguientes campos :</w:t>
+      </w:r>
+    </w:p>
+    <w:p>
+      <w:pPr>
+        <w:pStyle w:val="Prrafodelista"/>
+        <w:numPr>
+          <w:ilvl w:val="0"/>
+          <w:numId w:val="6"/>
+        </w:numPr>
+        <w:jc w:val="both"/>
+      </w:pPr>
+      <w:r>
+        <w:t>Representación Lógica</w:t>
+      </w:r>
+    </w:p>
+    <w:p>
+      <w:pPr>
+        <w:pStyle w:val="Prrafodelista"/>
+        <w:numPr>
+          <w:ilvl w:val="0"/>
+          <w:numId w:val="6"/>
+        </w:numPr>
+        <w:jc w:val="both"/>
+      </w:pPr>
+      <w:r>
+        <w:t>Redes Semánticas</w:t>
+      </w:r>
+    </w:p>
+    <w:p>
+      <w:pPr>
+        <w:pStyle w:val="Prrafodelista"/>
+        <w:numPr>
+          <w:ilvl w:val="0"/>
+          <w:numId w:val="6"/>
+        </w:numPr>
+        <w:jc w:val="both"/>
+      </w:pPr>
+      <w:r>
+        <w:t>Representación de Marcos</w:t>
+      </w:r>
+    </w:p>
+    <w:p>
+      <w:pPr>
+        <w:pStyle w:val="Prrafodelista"/>
+        <w:numPr>
+          <w:ilvl w:val="0"/>
+          <w:numId w:val="6"/>
+        </w:numPr>
+        <w:jc w:val="both"/>
+      </w:pPr>
+      <w:r>
+        <w:t>Producción de Reglas</w:t>
+      </w:r>
+    </w:p>
+    <w:p>
+      <w:pPr>
+        <w:pStyle w:val="Prrafodelista"/>
+        <w:numPr>
+          <w:ilvl w:val="0"/>
+          <w:numId w:val="6"/>
+        </w:numPr>
+        <w:jc w:val="both"/>
+      </w:pPr>
+      <w:r>
+        <w:t>Redes Bayesianas.</w:t>
+      </w:r>
+    </w:p>
+    <w:p>
+      <w:pPr>
+        <w:jc w:val="both"/>
+      </w:pPr>
+    </w:p>
+    <w:p>
+      <w:pPr>
+        <w:jc w:val="both"/>
+      </w:pPr>
+    </w:p>
+    <w:p>
+      <w:pPr>
+        <w:jc w:val="both"/>
+      </w:pPr>
+    </w:p>
+    <w:p>
+      <w:pPr>
+        <w:jc w:val="both"/>
+      </w:pPr>
+    </w:p>
+    <w:p>
+      <w:pPr>
+        <w:jc w:val="both"/>
+      </w:pPr>
+    </w:p>
+    <w:p>
+      <w:pPr>
+        <w:jc w:val="both"/>
+      </w:pPr>
+    </w:p>
+    <w:p>
+      <w:pPr>
+        <w:jc w:val="both"/>
+      </w:pPr>
+    </w:p>
+    <w:p>
+      <w:pPr>
+        <w:jc w:val="both"/>
+      </w:pPr>
+    </w:p>
+    <w:p>
+      <w:pPr>
+        <w:jc w:val="both"/>
+      </w:pPr>
+    </w:p>
+    <w:p>
+      <w:pPr>
+        <w:jc w:val="both"/>
+      </w:pPr>
+    </w:p>
+    <w:p>
+      <w:pPr>
+        <w:jc w:val="both"/>
+      </w:pPr>
+    </w:p>
+    <w:p>
+      <w:pPr>
+        <w:jc w:val="both"/>
+      </w:pPr>
+    </w:p>
+    <w:p>
+      <w:pPr>
+        <w:jc w:val="both"/>
+      </w:pPr>
+    </w:p>
+    <w:p>
+      <w:pPr>
+        <w:jc w:val="both"/>
+      </w:pPr>
+    </w:p>
+    <w:p>
+      <w:pPr>
+        <w:jc w:val="both"/>
+      </w:pPr>
+    </w:p>
+    <w:p>
+      <w:pPr>
+        <w:jc w:val="both"/>
+      </w:pPr>
+    </w:p>
+    <w:p>
+      <w:pPr>
+        <w:jc w:val="both"/>
+      </w:pPr>
+    </w:p>
+    <w:p>
+      <w:pPr>
+        <w:jc w:val="both"/>
+      </w:pPr>
+    </w:p>
+    <w:p>
+      <w:pPr>
+        <w:jc w:val="both"/>
+      </w:pPr>
+    </w:p>
+    <w:p>
+      <w:pPr>
+        <w:jc w:val="both"/>
+      </w:pPr>
+    </w:p>
+    <w:p>
+      <w:pPr>
+        <w:jc w:val="both"/>
+      </w:pPr>
+    </w:p>
+    <w:p>
+      <w:pPr>
+        <w:jc w:val="both"/>
+      </w:pPr>
+    </w:p>
+    <w:p>
+      <w:pPr>
+        <w:jc w:val="both"/>
+      </w:pPr>
+    </w:p>
+    <w:p>
+      <w:pPr>
+        <w:jc w:val="center"/>
+        <w:rPr>
+          <w:noProof/>
+          <w:color w:val="4472C4" w:themeColor="accent1"/>
+          <w:sz w:val="44"/>
+          <w:szCs w:val="44"/>
+        </w:rPr>
+      </w:pPr>
+      <w:r>
+        <w:rPr>
+          <w:noProof/>
+          <w:color w:val="4472C4" w:themeColor="accent1"/>
+          <w:sz w:val="44"/>
+          <w:szCs w:val="44"/>
+        </w:rPr>
+        <w:lastRenderedPageBreak/>
         <mc:AlternateContent>
           <mc:Choice Requires="wps">
             <w:drawing>
-              <wp:anchor distT="0" distB="0" distL="114300" distR="114300" simplePos="0" relativeHeight="251662336" behindDoc="0" locked="0" layoutInCell="1" allowOverlap="1" wp14:anchorId="4A448F4A" wp14:editId="70227DA0">
+              <wp:anchor distT="0" distB="0" distL="114300" distR="114300" simplePos="0" relativeHeight="251662336" behindDoc="0" locked="0" layoutInCell="1" allowOverlap="1" wp14:anchorId="4A448F4A" wp14:editId="006339AE">
                 <wp:simplePos x="0" y="0"/>
                 <wp:positionH relativeFrom="margin">
-                  <wp:align>right</wp:align>
+                  <wp:posOffset>16510</wp:posOffset>
                 </wp:positionH>
                 <wp:positionV relativeFrom="paragraph">
-                  <wp:posOffset>745490</wp:posOffset>
+                  <wp:posOffset>356870</wp:posOffset>
                 </wp:positionV>
                 <wp:extent cx="5364480" cy="7620"/>
                 <wp:effectExtent l="0" t="0" r="26670" b="30480"/>
@@ -828,7 +1190,7 @@
           </mc:Choice>
           <mc:Fallback>
             <w:pict>
-              <v:line w14:anchorId="72F5A7CF" id="Conector recto 3" o:spid="_x0000_s1026" style="position:absolute;z-index:251662336;visibility:visible;mso-wrap-style:square;mso-wrap-distance-left:9pt;mso-wrap-distance-top:0;mso-wrap-distance-right:9pt;mso-wrap-distance-bottom:0;mso-position-horizontal:right;mso-position-horizontal-relative:margin;mso-position-vertical:absolute;mso-position-vertical-relative:text" from="371.2pt,58.7pt" to="793.6pt,59.3pt" o:gfxdata="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" strokecolor="#4472c4 [3204]" strokeweight=".5pt">
+              <v:line w14:anchorId="24E9ABE1" id="Conector recto 3" o:spid="_x0000_s1026" style="position:absolute;z-index:251662336;visibility:visible;mso-wrap-style:square;mso-wrap-distance-left:9pt;mso-wrap-distance-top:0;mso-wrap-distance-right:9pt;mso-wrap-distance-bottom:0;mso-position-horizontal:absolute;mso-position-horizontal-relative:margin;mso-position-vertical:absolute;mso-position-vertical-relative:text" from="1.3pt,28.1pt" to="423.7pt,28.7pt" o:gfxdata="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" strokecolor="#4472c4 [3204]" strokeweight=".5pt">
                 <v:stroke joinstyle="miter"/>
                 <w10:wrap anchorx="margin"/>
               </v:line>
@@ -843,19 +1205,11 @@
           <w:sz w:val="44"/>
           <w:szCs w:val="44"/>
         </w:rPr>
-        <w:t xml:space="preserve">Descripción de </w:t>
-      </w:r>
-      <w:r>
-        <w:rPr>
-          <w:noProof/>
-          <w:color w:val="4472C4" w:themeColor="accent1"/>
-          <w:sz w:val="44"/>
-          <w:szCs w:val="44"/>
-        </w:rPr>
-        <w:t>las modificaciones realizadas para el cálculo de la sombra</w:t>
-      </w:r>
-      <w:r>
-        <w:rPr>
+        <w:t>Representacion del Conocimiento</w:t>
+      </w:r>
+      <w:r>
+        <w:rPr>
+          <w:noProof/>
           <w:color w:val="4472C4" w:themeColor="accent1"/>
           <w:sz w:val="44"/>
           <w:szCs w:val="44"/>
@@ -863,11 +1217,1020 @@
         <w:fldChar w:fldCharType="begin"/>
       </w:r>
       <w:r>
-        <w:instrText xml:space="preserve"> XE </w:instrText>
-      </w:r>
-      <w:r>
-        <w:instrText>“</w:instrText>
-      </w:r>
+        <w:instrText xml:space="preserve"> XE "</w:instrText>
+      </w:r>
+      <w:r>
+        <w:rPr>
+          <w:noProof/>
+          <w:color w:val="4472C4" w:themeColor="accent1"/>
+          <w:sz w:val="44"/>
+          <w:szCs w:val="44"/>
+        </w:rPr>
+        <w:instrText xml:space="preserve"> </w:instrText>
+      </w:r>
+      <w:r>
+        <w:rPr>
+          <w:noProof/>
+          <w:color w:val="4472C4" w:themeColor="accent1"/>
+          <w:sz w:val="44"/>
+          <w:szCs w:val="44"/>
+        </w:rPr>
+        <w:instrText>Representacion del Conocimiento</w:instrText>
+      </w:r>
+      <w:r>
+        <w:instrText xml:space="preserve"> " </w:instrText>
+      </w:r>
+      <w:r>
+        <w:rPr>
+          <w:noProof/>
+          <w:color w:val="4472C4" w:themeColor="accent1"/>
+          <w:sz w:val="44"/>
+          <w:szCs w:val="44"/>
+        </w:rPr>
+        <w:fldChar w:fldCharType="end"/>
+      </w:r>
+    </w:p>
+    <w:p>
+      <w:pPr>
+        <w:jc w:val="both"/>
+      </w:pPr>
+      <w:r>
+        <w:t>La Representación del Conocimiento en IA, no sólo trata de almacenar datos en una base de datos, sino que representa información del mundo real para que una computadora la entienda, y luego utilice este conocimiento para resolver problemas de la vida real.</w:t>
+      </w:r>
+    </w:p>
+    <w:p>
+      <w:pPr>
+        <w:jc w:val="both"/>
+        <w:rPr>
+          <w:color w:val="4472C4" w:themeColor="accent1"/>
+          <w:sz w:val="44"/>
+          <w:szCs w:val="44"/>
+        </w:rPr>
+      </w:pPr>
+      <w:r>
+        <w:t>Formalmente la definimos como un área cuyo objetivo fundamental es representar el conocimiento de una manera que facilite la inferencia ( sacar conclusiones ) a partir de dicho conocimiento.</w:t>
+      </w:r>
+    </w:p>
+    <w:p>
+      <w:pPr>
+        <w:jc w:val="center"/>
+        <w:rPr>
+          <w:color w:val="4472C4" w:themeColor="accent1"/>
+          <w:sz w:val="44"/>
+          <w:szCs w:val="44"/>
+        </w:rPr>
+      </w:pPr>
+    </w:p>
+    <w:p>
+      <w:pPr>
+        <w:jc w:val="center"/>
+        <w:rPr>
+          <w:color w:val="4472C4" w:themeColor="accent1"/>
+          <w:sz w:val="44"/>
+          <w:szCs w:val="44"/>
+        </w:rPr>
+      </w:pPr>
+    </w:p>
+    <w:p>
+      <w:pPr>
+        <w:jc w:val="center"/>
+        <w:rPr>
+          <w:color w:val="4472C4" w:themeColor="accent1"/>
+          <w:sz w:val="44"/>
+          <w:szCs w:val="44"/>
+        </w:rPr>
+      </w:pPr>
+    </w:p>
+    <w:p>
+      <w:pPr>
+        <w:jc w:val="center"/>
+        <w:rPr>
+          <w:color w:val="4472C4" w:themeColor="accent1"/>
+          <w:sz w:val="44"/>
+          <w:szCs w:val="44"/>
+        </w:rPr>
+      </w:pPr>
+    </w:p>
+    <w:p>
+      <w:pPr>
+        <w:jc w:val="center"/>
+        <w:rPr>
+          <w:color w:val="4472C4" w:themeColor="accent1"/>
+          <w:sz w:val="44"/>
+          <w:szCs w:val="44"/>
+        </w:rPr>
+      </w:pPr>
+    </w:p>
+    <w:p>
+      <w:pPr>
+        <w:jc w:val="center"/>
+        <w:rPr>
+          <w:color w:val="4472C4" w:themeColor="accent1"/>
+          <w:sz w:val="44"/>
+          <w:szCs w:val="44"/>
+        </w:rPr>
+      </w:pPr>
+    </w:p>
+    <w:p>
+      <w:pPr>
+        <w:jc w:val="center"/>
+        <w:rPr>
+          <w:color w:val="4472C4" w:themeColor="accent1"/>
+          <w:sz w:val="44"/>
+          <w:szCs w:val="44"/>
+        </w:rPr>
+      </w:pPr>
+    </w:p>
+    <w:p>
+      <w:pPr>
+        <w:jc w:val="center"/>
+        <w:rPr>
+          <w:color w:val="4472C4" w:themeColor="accent1"/>
+          <w:sz w:val="44"/>
+          <w:szCs w:val="44"/>
+        </w:rPr>
+      </w:pPr>
+    </w:p>
+    <w:p>
+      <w:pPr>
+        <w:jc w:val="center"/>
+        <w:rPr>
+          <w:color w:val="4472C4" w:themeColor="accent1"/>
+          <w:sz w:val="44"/>
+          <w:szCs w:val="44"/>
+        </w:rPr>
+      </w:pPr>
+    </w:p>
+    <w:p>
+      <w:pPr>
+        <w:jc w:val="center"/>
+        <w:rPr>
+          <w:color w:val="4472C4" w:themeColor="accent1"/>
+          <w:sz w:val="44"/>
+          <w:szCs w:val="44"/>
+        </w:rPr>
+      </w:pPr>
+    </w:p>
+    <w:p>
+      <w:pPr>
+        <w:jc w:val="center"/>
+        <w:rPr>
+          <w:color w:val="4472C4" w:themeColor="accent1"/>
+          <w:sz w:val="44"/>
+          <w:szCs w:val="44"/>
+        </w:rPr>
+      </w:pPr>
+    </w:p>
+    <w:p>
+      <w:pPr>
+        <w:jc w:val="center"/>
+        <w:rPr>
+          <w:color w:val="4472C4" w:themeColor="accent1"/>
+          <w:sz w:val="44"/>
+          <w:szCs w:val="44"/>
+        </w:rPr>
+      </w:pPr>
+    </w:p>
+    <w:p>
+      <w:pPr>
+        <w:jc w:val="center"/>
+        <w:rPr>
+          <w:color w:val="4472C4" w:themeColor="accent1"/>
+          <w:sz w:val="44"/>
+          <w:szCs w:val="44"/>
+        </w:rPr>
+      </w:pPr>
+    </w:p>
+    <w:p>
+      <w:pPr>
+        <w:jc w:val="center"/>
+        <w:rPr>
+          <w:color w:val="4472C4" w:themeColor="accent1"/>
+          <w:sz w:val="44"/>
+          <w:szCs w:val="44"/>
+        </w:rPr>
+      </w:pPr>
+    </w:p>
+    <w:p>
+      <w:pPr>
+        <w:jc w:val="center"/>
+        <w:rPr>
+          <w:color w:val="4472C4" w:themeColor="accent1"/>
+          <w:sz w:val="44"/>
+          <w:szCs w:val="44"/>
+        </w:rPr>
+      </w:pPr>
+    </w:p>
+    <w:p>
+      <w:pPr>
+        <w:jc w:val="center"/>
+        <w:rPr>
+          <w:color w:val="4472C4" w:themeColor="accent1"/>
+          <w:sz w:val="44"/>
+          <w:szCs w:val="44"/>
+        </w:rPr>
+      </w:pPr>
+    </w:p>
+    <w:p>
+      <w:pPr>
+        <w:jc w:val="center"/>
+        <w:rPr>
+          <w:color w:val="4472C4" w:themeColor="accent1"/>
+          <w:sz w:val="44"/>
+          <w:szCs w:val="44"/>
+        </w:rPr>
+      </w:pPr>
+    </w:p>
+    <w:p>
+      <w:pPr>
+        <w:jc w:val="center"/>
+        <w:rPr>
+          <w:color w:val="4472C4" w:themeColor="accent1"/>
+          <w:sz w:val="44"/>
+          <w:szCs w:val="44"/>
+        </w:rPr>
+      </w:pPr>
+      <w:r>
+        <w:rPr>
+          <w:noProof/>
+          <w:color w:val="4472C4" w:themeColor="accent1"/>
+          <w:sz w:val="44"/>
+          <w:szCs w:val="44"/>
+        </w:rPr>
+        <mc:AlternateContent>
+          <mc:Choice Requires="wps">
+            <w:drawing>
+              <wp:anchor distT="0" distB="0" distL="114300" distR="114300" simplePos="0" relativeHeight="251938816" behindDoc="0" locked="0" layoutInCell="1" allowOverlap="1" wp14:anchorId="3697A40F" wp14:editId="1356BB71">
+                <wp:simplePos x="0" y="0"/>
+                <wp:positionH relativeFrom="margin">
+                  <wp:posOffset>31750</wp:posOffset>
+                </wp:positionH>
+                <wp:positionV relativeFrom="paragraph">
+                  <wp:posOffset>379730</wp:posOffset>
+                </wp:positionV>
+                <wp:extent cx="5364480" cy="7620"/>
+                <wp:effectExtent l="0" t="0" r="26670" b="30480"/>
+                <wp:wrapNone/>
+                <wp:docPr id="4" name="Conector recto 4"/>
+                <wp:cNvGraphicFramePr/>
+                <a:graphic xmlns:a="http://schemas.openxmlformats.org/drawingml/2006/main">
+                  <a:graphicData uri="http://schemas.microsoft.com/office/word/2010/wordprocessingShape">
+                    <wps:wsp>
+                      <wps:cNvCnPr/>
+                      <wps:spPr>
+                        <a:xfrm>
+                          <a:off x="0" y="0"/>
+                          <a:ext cx="5364480" cy="7620"/>
+                        </a:xfrm>
+                        <a:prstGeom prst="line">
+                          <a:avLst/>
+                        </a:prstGeom>
+                      </wps:spPr>
+                      <wps:style>
+                        <a:lnRef idx="1">
+                          <a:schemeClr val="accent1"/>
+                        </a:lnRef>
+                        <a:fillRef idx="0">
+                          <a:schemeClr val="accent1"/>
+                        </a:fillRef>
+                        <a:effectRef idx="0">
+                          <a:schemeClr val="accent1"/>
+                        </a:effectRef>
+                        <a:fontRef idx="minor">
+                          <a:schemeClr val="tx1"/>
+                        </a:fontRef>
+                      </wps:style>
+                      <wps:bodyPr/>
+                    </wps:wsp>
+                  </a:graphicData>
+                </a:graphic>
+              </wp:anchor>
+            </w:drawing>
+          </mc:Choice>
+          <mc:Fallback>
+            <w:pict>
+              <v:line w14:anchorId="18B1213C" id="Conector recto 4" o:spid="_x0000_s1026" style="position:absolute;z-index:251938816;visibility:visible;mso-wrap-style:square;mso-wrap-distance-left:9pt;mso-wrap-distance-top:0;mso-wrap-distance-right:9pt;mso-wrap-distance-bottom:0;mso-position-horizontal:absolute;mso-position-horizontal-relative:margin;mso-position-vertical:absolute;mso-position-vertical-relative:text" from="2.5pt,29.9pt" to="424.9pt,30.5pt" o:gfxdata="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" strokecolor="#4472c4 [3204]" strokeweight=".5pt">
+                <v:stroke joinstyle="miter"/>
+                <w10:wrap anchorx="margin"/>
+              </v:line>
+            </w:pict>
+          </mc:Fallback>
+        </mc:AlternateContent>
+      </w:r>
+      <w:r>
+        <w:rPr>
+          <w:noProof/>
+          <w:color w:val="4472C4" w:themeColor="accent1"/>
+          <w:sz w:val="44"/>
+          <w:szCs w:val="44"/>
+        </w:rPr>
+        <w:t>Representación Lógica</w:t>
+      </w:r>
+      <w:r>
+        <w:rPr>
+          <w:color w:val="4472C4" w:themeColor="accent1"/>
+          <w:sz w:val="44"/>
+          <w:szCs w:val="44"/>
+        </w:rPr>
+        <w:fldChar w:fldCharType="begin"/>
+      </w:r>
+      <w:r>
+        <w:instrText xml:space="preserve"> XE “</w:instrText>
+      </w:r>
+      <w:r>
+        <w:rPr>
+          <w:noProof/>
+          <w:color w:val="4472C4" w:themeColor="accent1"/>
+          <w:sz w:val="44"/>
+          <w:szCs w:val="44"/>
+        </w:rPr>
+        <w:instrText>Representación Lógica</w:instrText>
+      </w:r>
+      <w:r>
+        <w:instrText xml:space="preserve"> </w:instrText>
+      </w:r>
+      <w:r>
+        <w:instrText xml:space="preserve">“ </w:instrText>
+      </w:r>
+      <w:r>
+        <w:rPr>
+          <w:color w:val="4472C4" w:themeColor="accent1"/>
+          <w:sz w:val="44"/>
+          <w:szCs w:val="44"/>
+        </w:rPr>
+        <w:fldChar w:fldCharType="end"/>
+      </w:r>
+    </w:p>
+    <w:p>
+      <w:pPr>
+        <w:jc w:val="center"/>
+        <w:rPr>
+          <w:color w:val="4472C4" w:themeColor="accent1"/>
+          <w:sz w:val="44"/>
+          <w:szCs w:val="44"/>
+        </w:rPr>
+      </w:pPr>
+    </w:p>
+    <w:p>
+      <w:pPr>
+        <w:jc w:val="center"/>
+        <w:rPr>
+          <w:color w:val="4472C4" w:themeColor="accent1"/>
+          <w:sz w:val="44"/>
+          <w:szCs w:val="44"/>
+        </w:rPr>
+      </w:pPr>
+      <w:r>
+        <w:rPr>
+          <w:noProof/>
+          <w:color w:val="4472C4" w:themeColor="accent1"/>
+          <w:sz w:val="44"/>
+          <w:szCs w:val="44"/>
+        </w:rPr>
+        <mc:AlternateContent>
+          <mc:Choice Requires="wps">
+            <w:drawing>
+              <wp:anchor distT="0" distB="0" distL="114300" distR="114300" simplePos="0" relativeHeight="251940864" behindDoc="0" locked="0" layoutInCell="1" allowOverlap="1" wp14:anchorId="5FD6004A" wp14:editId="16E2C4CE">
+                <wp:simplePos x="0" y="0"/>
+                <wp:positionH relativeFrom="margin">
+                  <wp:posOffset>92710</wp:posOffset>
+                </wp:positionH>
+                <wp:positionV relativeFrom="paragraph">
+                  <wp:posOffset>379730</wp:posOffset>
+                </wp:positionV>
+                <wp:extent cx="5364480" cy="7620"/>
+                <wp:effectExtent l="0" t="0" r="26670" b="30480"/>
+                <wp:wrapNone/>
+                <wp:docPr id="5" name="Conector recto 5"/>
+                <wp:cNvGraphicFramePr/>
+                <a:graphic xmlns:a="http://schemas.openxmlformats.org/drawingml/2006/main">
+                  <a:graphicData uri="http://schemas.microsoft.com/office/word/2010/wordprocessingShape">
+                    <wps:wsp>
+                      <wps:cNvCnPr/>
+                      <wps:spPr>
+                        <a:xfrm>
+                          <a:off x="0" y="0"/>
+                          <a:ext cx="5364480" cy="7620"/>
+                        </a:xfrm>
+                        <a:prstGeom prst="line">
+                          <a:avLst/>
+                        </a:prstGeom>
+                      </wps:spPr>
+                      <wps:style>
+                        <a:lnRef idx="1">
+                          <a:schemeClr val="accent1"/>
+                        </a:lnRef>
+                        <a:fillRef idx="0">
+                          <a:schemeClr val="accent1"/>
+                        </a:fillRef>
+                        <a:effectRef idx="0">
+                          <a:schemeClr val="accent1"/>
+                        </a:effectRef>
+                        <a:fontRef idx="minor">
+                          <a:schemeClr val="tx1"/>
+                        </a:fontRef>
+                      </wps:style>
+                      <wps:bodyPr/>
+                    </wps:wsp>
+                  </a:graphicData>
+                </a:graphic>
+              </wp:anchor>
+            </w:drawing>
+          </mc:Choice>
+          <mc:Fallback>
+            <w:pict>
+              <v:line w14:anchorId="45EEFE1E" id="Conector recto 5" o:spid="_x0000_s1026" style="position:absolute;z-index:251940864;visibility:visible;mso-wrap-style:square;mso-wrap-distance-left:9pt;mso-wrap-distance-top:0;mso-wrap-distance-right:9pt;mso-wrap-distance-bottom:0;mso-position-horizontal:absolute;mso-position-horizontal-relative:margin;mso-position-vertical:absolute;mso-position-vertical-relative:text" from="7.3pt,29.9pt" to="429.7pt,30.5pt" o:gfxdata="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" strokecolor="#4472c4 [3204]" strokeweight=".5pt">
+                <v:stroke joinstyle="miter"/>
+                <w10:wrap anchorx="margin"/>
+              </v:line>
+            </w:pict>
+          </mc:Fallback>
+        </mc:AlternateContent>
+      </w:r>
+      <w:r>
+        <w:rPr>
+          <w:noProof/>
+          <w:color w:val="4472C4" w:themeColor="accent1"/>
+          <w:sz w:val="44"/>
+          <w:szCs w:val="44"/>
+        </w:rPr>
+        <w:t>Redes Semánticas</w:t>
+      </w:r>
+      <w:r>
+        <w:rPr>
+          <w:color w:val="4472C4" w:themeColor="accent1"/>
+          <w:sz w:val="44"/>
+          <w:szCs w:val="44"/>
+        </w:rPr>
+        <w:fldChar w:fldCharType="begin"/>
+      </w:r>
+      <w:r>
+        <w:instrText xml:space="preserve"> XE “</w:instrText>
+      </w:r>
+      <w:r>
+        <w:rPr>
+          <w:noProof/>
+          <w:color w:val="4472C4" w:themeColor="accent1"/>
+          <w:sz w:val="44"/>
+          <w:szCs w:val="44"/>
+        </w:rPr>
+        <w:instrText>Redes Semánticas</w:instrText>
+      </w:r>
+      <w:r>
+        <w:instrText xml:space="preserve"> </w:instrText>
+      </w:r>
+      <w:r>
+        <w:instrText xml:space="preserve">“ </w:instrText>
+      </w:r>
+      <w:r>
+        <w:rPr>
+          <w:color w:val="4472C4" w:themeColor="accent1"/>
+          <w:sz w:val="44"/>
+          <w:szCs w:val="44"/>
+        </w:rPr>
+        <w:fldChar w:fldCharType="end"/>
+      </w:r>
+    </w:p>
+    <w:p>
+      <w:pPr>
+        <w:jc w:val="center"/>
+        <w:rPr>
+          <w:color w:val="4472C4" w:themeColor="accent1"/>
+          <w:sz w:val="44"/>
+          <w:szCs w:val="44"/>
+        </w:rPr>
+      </w:pPr>
+    </w:p>
+    <w:p>
+      <w:pPr>
+        <w:jc w:val="center"/>
+        <w:rPr>
+          <w:color w:val="4472C4" w:themeColor="accent1"/>
+          <w:sz w:val="44"/>
+          <w:szCs w:val="44"/>
+        </w:rPr>
+      </w:pPr>
+      <w:r>
+        <w:rPr>
+          <w:noProof/>
+          <w:color w:val="4472C4" w:themeColor="accent1"/>
+          <w:sz w:val="44"/>
+          <w:szCs w:val="44"/>
+        </w:rPr>
+        <mc:AlternateContent>
+          <mc:Choice Requires="wps">
+            <w:drawing>
+              <wp:anchor distT="0" distB="0" distL="114300" distR="114300" simplePos="0" relativeHeight="251942912" behindDoc="0" locked="0" layoutInCell="1" allowOverlap="1" wp14:anchorId="491FD721" wp14:editId="4C20911A">
+                <wp:simplePos x="0" y="0"/>
+                <wp:positionH relativeFrom="margin">
+                  <wp:posOffset>8890</wp:posOffset>
+                </wp:positionH>
+                <wp:positionV relativeFrom="paragraph">
+                  <wp:posOffset>364490</wp:posOffset>
+                </wp:positionV>
+                <wp:extent cx="5364480" cy="7620"/>
+                <wp:effectExtent l="0" t="0" r="26670" b="30480"/>
+                <wp:wrapNone/>
+                <wp:docPr id="7" name="Conector recto 7"/>
+                <wp:cNvGraphicFramePr/>
+                <a:graphic xmlns:a="http://schemas.openxmlformats.org/drawingml/2006/main">
+                  <a:graphicData uri="http://schemas.microsoft.com/office/word/2010/wordprocessingShape">
+                    <wps:wsp>
+                      <wps:cNvCnPr/>
+                      <wps:spPr>
+                        <a:xfrm>
+                          <a:off x="0" y="0"/>
+                          <a:ext cx="5364480" cy="7620"/>
+                        </a:xfrm>
+                        <a:prstGeom prst="line">
+                          <a:avLst/>
+                        </a:prstGeom>
+                      </wps:spPr>
+                      <wps:style>
+                        <a:lnRef idx="1">
+                          <a:schemeClr val="accent1"/>
+                        </a:lnRef>
+                        <a:fillRef idx="0">
+                          <a:schemeClr val="accent1"/>
+                        </a:fillRef>
+                        <a:effectRef idx="0">
+                          <a:schemeClr val="accent1"/>
+                        </a:effectRef>
+                        <a:fontRef idx="minor">
+                          <a:schemeClr val="tx1"/>
+                        </a:fontRef>
+                      </wps:style>
+                      <wps:bodyPr/>
+                    </wps:wsp>
+                  </a:graphicData>
+                </a:graphic>
+              </wp:anchor>
+            </w:drawing>
+          </mc:Choice>
+          <mc:Fallback>
+            <w:pict>
+              <v:line w14:anchorId="480F5623" id="Conector recto 7" o:spid="_x0000_s1026" style="position:absolute;z-index:251942912;visibility:visible;mso-wrap-style:square;mso-wrap-distance-left:9pt;mso-wrap-distance-top:0;mso-wrap-distance-right:9pt;mso-wrap-distance-bottom:0;mso-position-horizontal:absolute;mso-position-horizontal-relative:margin;mso-position-vertical:absolute;mso-position-vertical-relative:text" from=".7pt,28.7pt" to="423.1pt,29.3pt" o:gfxdata="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" strokecolor="#4472c4 [3204]" strokeweight=".5pt">
+                <v:stroke joinstyle="miter"/>
+                <w10:wrap anchorx="margin"/>
+              </v:line>
+            </w:pict>
+          </mc:Fallback>
+        </mc:AlternateContent>
+      </w:r>
+      <w:r>
+        <w:rPr>
+          <w:noProof/>
+          <w:color w:val="4472C4" w:themeColor="accent1"/>
+          <w:sz w:val="44"/>
+          <w:szCs w:val="44"/>
+        </w:rPr>
+        <w:t>Representación de Marcos</w:t>
+      </w:r>
+      <w:r>
+        <w:rPr>
+          <w:color w:val="4472C4" w:themeColor="accent1"/>
+          <w:sz w:val="44"/>
+          <w:szCs w:val="44"/>
+        </w:rPr>
+        <w:fldChar w:fldCharType="begin"/>
+      </w:r>
+      <w:r>
+        <w:instrText xml:space="preserve"> XE “</w:instrText>
+      </w:r>
+      <w:r>
+        <w:rPr>
+          <w:noProof/>
+          <w:color w:val="4472C4" w:themeColor="accent1"/>
+          <w:sz w:val="44"/>
+          <w:szCs w:val="44"/>
+        </w:rPr>
+        <w:instrText>Representación de Marcos</w:instrText>
+      </w:r>
+      <w:r>
+        <w:instrText xml:space="preserve"> </w:instrText>
+      </w:r>
+      <w:r>
+        <w:instrText xml:space="preserve">“ </w:instrText>
+      </w:r>
+      <w:r>
+        <w:rPr>
+          <w:color w:val="4472C4" w:themeColor="accent1"/>
+          <w:sz w:val="44"/>
+          <w:szCs w:val="44"/>
+        </w:rPr>
+        <w:fldChar w:fldCharType="end"/>
+      </w:r>
+    </w:p>
+    <w:p>
+      <w:pPr>
+        <w:jc w:val="center"/>
+        <w:rPr>
+          <w:color w:val="4472C4" w:themeColor="accent1"/>
+          <w:sz w:val="44"/>
+          <w:szCs w:val="44"/>
+        </w:rPr>
+      </w:pPr>
+    </w:p>
+    <w:p>
+      <w:pPr>
+        <w:jc w:val="center"/>
+        <w:rPr>
+          <w:color w:val="4472C4" w:themeColor="accent1"/>
+          <w:sz w:val="44"/>
+          <w:szCs w:val="44"/>
+        </w:rPr>
+      </w:pPr>
+      <w:r>
+        <w:rPr>
+          <w:noProof/>
+          <w:color w:val="4472C4" w:themeColor="accent1"/>
+          <w:sz w:val="44"/>
+          <w:szCs w:val="44"/>
+        </w:rPr>
+        <mc:AlternateContent>
+          <mc:Choice Requires="wps">
+            <w:drawing>
+              <wp:anchor distT="0" distB="0" distL="114300" distR="114300" simplePos="0" relativeHeight="251949056" behindDoc="0" locked="0" layoutInCell="1" allowOverlap="1" wp14:anchorId="23D82E0D" wp14:editId="376B7BAB">
+                <wp:simplePos x="0" y="0"/>
+                <wp:positionH relativeFrom="margin">
+                  <wp:posOffset>8890</wp:posOffset>
+                </wp:positionH>
+                <wp:positionV relativeFrom="paragraph">
+                  <wp:posOffset>364490</wp:posOffset>
+                </wp:positionV>
+                <wp:extent cx="5364480" cy="7620"/>
+                <wp:effectExtent l="0" t="0" r="26670" b="30480"/>
+                <wp:wrapNone/>
+                <wp:docPr id="10" name="Conector recto 10"/>
+                <wp:cNvGraphicFramePr/>
+                <a:graphic xmlns:a="http://schemas.openxmlformats.org/drawingml/2006/main">
+                  <a:graphicData uri="http://schemas.microsoft.com/office/word/2010/wordprocessingShape">
+                    <wps:wsp>
+                      <wps:cNvCnPr/>
+                      <wps:spPr>
+                        <a:xfrm>
+                          <a:off x="0" y="0"/>
+                          <a:ext cx="5364480" cy="7620"/>
+                        </a:xfrm>
+                        <a:prstGeom prst="line">
+                          <a:avLst/>
+                        </a:prstGeom>
+                      </wps:spPr>
+                      <wps:style>
+                        <a:lnRef idx="1">
+                          <a:schemeClr val="accent1"/>
+                        </a:lnRef>
+                        <a:fillRef idx="0">
+                          <a:schemeClr val="accent1"/>
+                        </a:fillRef>
+                        <a:effectRef idx="0">
+                          <a:schemeClr val="accent1"/>
+                        </a:effectRef>
+                        <a:fontRef idx="minor">
+                          <a:schemeClr val="tx1"/>
+                        </a:fontRef>
+                      </wps:style>
+                      <wps:bodyPr/>
+                    </wps:wsp>
+                  </a:graphicData>
+                </a:graphic>
+              </wp:anchor>
+            </w:drawing>
+          </mc:Choice>
+          <mc:Fallback>
+            <w:pict>
+              <v:line w14:anchorId="41573C56" id="Conector recto 10" o:spid="_x0000_s1026" style="position:absolute;z-index:251949056;visibility:visible;mso-wrap-style:square;mso-wrap-distance-left:9pt;mso-wrap-distance-top:0;mso-wrap-distance-right:9pt;mso-wrap-distance-bottom:0;mso-position-horizontal:absolute;mso-position-horizontal-relative:margin;mso-position-vertical:absolute;mso-position-vertical-relative:text" from=".7pt,28.7pt" to="423.1pt,29.3pt" o:gfxdata="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" strokecolor="#4472c4 [3204]" strokeweight=".5pt">
+                <v:stroke joinstyle="miter"/>
+                <w10:wrap anchorx="margin"/>
+              </v:line>
+            </w:pict>
+          </mc:Fallback>
+        </mc:AlternateContent>
+      </w:r>
+      <w:r>
+        <w:rPr>
+          <w:noProof/>
+          <w:color w:val="4472C4" w:themeColor="accent1"/>
+          <w:sz w:val="44"/>
+          <w:szCs w:val="44"/>
+        </w:rPr>
+        <w:t>Producción de Reglas</w:t>
+      </w:r>
+      <w:r>
+        <w:rPr>
+          <w:color w:val="4472C4" w:themeColor="accent1"/>
+          <w:sz w:val="44"/>
+          <w:szCs w:val="44"/>
+        </w:rPr>
+        <w:fldChar w:fldCharType="begin"/>
+      </w:r>
+      <w:r>
+        <w:instrText xml:space="preserve"> XE “</w:instrText>
+      </w:r>
+      <w:r>
+        <w:rPr>
+          <w:noProof/>
+          <w:color w:val="4472C4" w:themeColor="accent1"/>
+          <w:sz w:val="44"/>
+          <w:szCs w:val="44"/>
+        </w:rPr>
+        <w:instrText>Producción de Reglas</w:instrText>
+      </w:r>
+      <w:r>
+        <w:instrText xml:space="preserve"> “ </w:instrText>
+      </w:r>
+      <w:r>
+        <w:rPr>
+          <w:color w:val="4472C4" w:themeColor="accent1"/>
+          <w:sz w:val="44"/>
+          <w:szCs w:val="44"/>
+        </w:rPr>
+        <w:fldChar w:fldCharType="end"/>
+      </w:r>
+    </w:p>
+    <w:p>
+      <w:pPr>
+        <w:jc w:val="center"/>
+        <w:rPr>
+          <w:color w:val="4472C4" w:themeColor="accent1"/>
+          <w:sz w:val="44"/>
+          <w:szCs w:val="44"/>
+        </w:rPr>
+      </w:pPr>
+    </w:p>
+    <w:p>
+      <w:pPr>
+        <w:jc w:val="center"/>
+        <w:rPr>
+          <w:color w:val="4472C4" w:themeColor="accent1"/>
+          <w:sz w:val="44"/>
+          <w:szCs w:val="44"/>
+        </w:rPr>
+      </w:pPr>
+      <w:r>
+        <w:rPr>
+          <w:noProof/>
+          <w:color w:val="4472C4" w:themeColor="accent1"/>
+          <w:sz w:val="44"/>
+          <w:szCs w:val="44"/>
+        </w:rPr>
+        <mc:AlternateContent>
+          <mc:Choice Requires="wps">
+            <w:drawing>
+              <wp:anchor distT="0" distB="0" distL="114300" distR="114300" simplePos="0" relativeHeight="251944960" behindDoc="0" locked="0" layoutInCell="1" allowOverlap="1" wp14:anchorId="0F4DA6D8" wp14:editId="310677B3">
+                <wp:simplePos x="0" y="0"/>
+                <wp:positionH relativeFrom="margin">
+                  <wp:posOffset>8890</wp:posOffset>
+                </wp:positionH>
+                <wp:positionV relativeFrom="paragraph">
+                  <wp:posOffset>364490</wp:posOffset>
+                </wp:positionV>
+                <wp:extent cx="5364480" cy="7620"/>
+                <wp:effectExtent l="0" t="0" r="26670" b="30480"/>
+                <wp:wrapNone/>
+                <wp:docPr id="8" name="Conector recto 8"/>
+                <wp:cNvGraphicFramePr/>
+                <a:graphic xmlns:a="http://schemas.openxmlformats.org/drawingml/2006/main">
+                  <a:graphicData uri="http://schemas.microsoft.com/office/word/2010/wordprocessingShape">
+                    <wps:wsp>
+                      <wps:cNvCnPr/>
+                      <wps:spPr>
+                        <a:xfrm>
+                          <a:off x="0" y="0"/>
+                          <a:ext cx="5364480" cy="7620"/>
+                        </a:xfrm>
+                        <a:prstGeom prst="line">
+                          <a:avLst/>
+                        </a:prstGeom>
+                      </wps:spPr>
+                      <wps:style>
+                        <a:lnRef idx="1">
+                          <a:schemeClr val="accent1"/>
+                        </a:lnRef>
+                        <a:fillRef idx="0">
+                          <a:schemeClr val="accent1"/>
+                        </a:fillRef>
+                        <a:effectRef idx="0">
+                          <a:schemeClr val="accent1"/>
+                        </a:effectRef>
+                        <a:fontRef idx="minor">
+                          <a:schemeClr val="tx1"/>
+                        </a:fontRef>
+                      </wps:style>
+                      <wps:bodyPr/>
+                    </wps:wsp>
+                  </a:graphicData>
+                </a:graphic>
+              </wp:anchor>
+            </w:drawing>
+          </mc:Choice>
+          <mc:Fallback>
+            <w:pict>
+              <v:line w14:anchorId="65B19846" id="Conector recto 8" o:spid="_x0000_s1026" style="position:absolute;z-index:251944960;visibility:visible;mso-wrap-style:square;mso-wrap-distance-left:9pt;mso-wrap-distance-top:0;mso-wrap-distance-right:9pt;mso-wrap-distance-bottom:0;mso-position-horizontal:absolute;mso-position-horizontal-relative:margin;mso-position-vertical:absolute;mso-position-vertical-relative:text" from=".7pt,28.7pt" to="423.1pt,29.3pt" o:gfxdata="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" strokecolor="#4472c4 [3204]" strokeweight=".5pt">
+                <v:stroke joinstyle="miter"/>
+                <w10:wrap anchorx="margin"/>
+              </v:line>
+            </w:pict>
+          </mc:Fallback>
+        </mc:AlternateContent>
+      </w:r>
+      <w:r>
+        <w:rPr>
+          <w:noProof/>
+          <w:color w:val="4472C4" w:themeColor="accent1"/>
+          <w:sz w:val="44"/>
+          <w:szCs w:val="44"/>
+        </w:rPr>
+        <w:t>Redes Bayesianas</w:t>
+      </w:r>
+      <w:r>
+        <w:rPr>
+          <w:color w:val="4472C4" w:themeColor="accent1"/>
+          <w:sz w:val="44"/>
+          <w:szCs w:val="44"/>
+        </w:rPr>
+        <w:fldChar w:fldCharType="begin"/>
+      </w:r>
+      <w:r>
+        <w:instrText xml:space="preserve"> XE “</w:instrText>
+      </w:r>
+      <w:r>
+        <w:rPr>
+          <w:noProof/>
+          <w:color w:val="4472C4" w:themeColor="accent1"/>
+          <w:sz w:val="44"/>
+          <w:szCs w:val="44"/>
+        </w:rPr>
+        <w:instrText>Redes Bayesianas</w:instrText>
+      </w:r>
+      <w:r>
+        <w:instrText xml:space="preserve"> “ </w:instrText>
+      </w:r>
+      <w:r>
+        <w:rPr>
+          <w:color w:val="4472C4" w:themeColor="accent1"/>
+          <w:sz w:val="44"/>
+          <w:szCs w:val="44"/>
+        </w:rPr>
+        <w:fldChar w:fldCharType="end"/>
+      </w:r>
+    </w:p>
+    <w:p>
+      <w:pPr>
+        <w:jc w:val="center"/>
+        <w:rPr>
+          <w:color w:val="4472C4" w:themeColor="accent1"/>
+          <w:sz w:val="44"/>
+          <w:szCs w:val="44"/>
+        </w:rPr>
+      </w:pPr>
+    </w:p>
+    <w:p>
+      <w:pPr>
+        <w:jc w:val="center"/>
+        <w:rPr>
+          <w:color w:val="4472C4" w:themeColor="accent1"/>
+          <w:sz w:val="44"/>
+          <w:szCs w:val="44"/>
+        </w:rPr>
+      </w:pPr>
+      <w:r>
+        <w:rPr>
+          <w:noProof/>
+          <w:color w:val="4472C4" w:themeColor="accent1"/>
+          <w:sz w:val="44"/>
+          <w:szCs w:val="44"/>
+        </w:rPr>
+        <mc:AlternateContent>
+          <mc:Choice Requires="wps">
+            <w:drawing>
+              <wp:anchor distT="0" distB="0" distL="114300" distR="114300" simplePos="0" relativeHeight="251947008" behindDoc="0" locked="0" layoutInCell="1" allowOverlap="1" wp14:anchorId="09832B0F" wp14:editId="08178245">
+                <wp:simplePos x="0" y="0"/>
+                <wp:positionH relativeFrom="margin">
+                  <wp:posOffset>8890</wp:posOffset>
+                </wp:positionH>
+                <wp:positionV relativeFrom="paragraph">
+                  <wp:posOffset>364490</wp:posOffset>
+                </wp:positionV>
+                <wp:extent cx="5364480" cy="7620"/>
+                <wp:effectExtent l="0" t="0" r="26670" b="30480"/>
+                <wp:wrapNone/>
+                <wp:docPr id="9" name="Conector recto 9"/>
+                <wp:cNvGraphicFramePr/>
+                <a:graphic xmlns:a="http://schemas.openxmlformats.org/drawingml/2006/main">
+                  <a:graphicData uri="http://schemas.microsoft.com/office/word/2010/wordprocessingShape">
+                    <wps:wsp>
+                      <wps:cNvCnPr/>
+                      <wps:spPr>
+                        <a:xfrm>
+                          <a:off x="0" y="0"/>
+                          <a:ext cx="5364480" cy="7620"/>
+                        </a:xfrm>
+                        <a:prstGeom prst="line">
+                          <a:avLst/>
+                        </a:prstGeom>
+                      </wps:spPr>
+                      <wps:style>
+                        <a:lnRef idx="1">
+                          <a:schemeClr val="accent1"/>
+                        </a:lnRef>
+                        <a:fillRef idx="0">
+                          <a:schemeClr val="accent1"/>
+                        </a:fillRef>
+                        <a:effectRef idx="0">
+                          <a:schemeClr val="accent1"/>
+                        </a:effectRef>
+                        <a:fontRef idx="minor">
+                          <a:schemeClr val="tx1"/>
+                        </a:fontRef>
+                      </wps:style>
+                      <wps:bodyPr/>
+                    </wps:wsp>
+                  </a:graphicData>
+                </a:graphic>
+              </wp:anchor>
+            </w:drawing>
+          </mc:Choice>
+          <mc:Fallback>
+            <w:pict>
+              <v:line w14:anchorId="68C81FE4" id="Conector recto 9" o:spid="_x0000_s1026" style="position:absolute;z-index:251947008;visibility:visible;mso-wrap-style:square;mso-wrap-distance-left:9pt;mso-wrap-distance-top:0;mso-wrap-distance-right:9pt;mso-wrap-distance-bottom:0;mso-position-horizontal:absolute;mso-position-horizontal-relative:margin;mso-position-vertical:absolute;mso-position-vertical-relative:text" from=".7pt,28.7pt" to="423.1pt,29.3pt" o:gfxdata="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" strokecolor="#4472c4 [3204]" strokeweight=".5pt">
+                <v:stroke joinstyle="miter"/>
+                <w10:wrap anchorx="margin"/>
+              </v:line>
+            </w:pict>
+          </mc:Fallback>
+        </mc:AlternateContent>
+      </w:r>
+      <w:r>
+        <w:rPr>
+          <w:noProof/>
+          <w:color w:val="4472C4" w:themeColor="accent1"/>
+          <w:sz w:val="44"/>
+          <w:szCs w:val="44"/>
+        </w:rPr>
+        <w:t>Conclusiones</w:t>
+      </w:r>
+      <w:r>
+        <w:rPr>
+          <w:color w:val="4472C4" w:themeColor="accent1"/>
+          <w:sz w:val="44"/>
+          <w:szCs w:val="44"/>
+        </w:rPr>
+        <w:fldChar w:fldCharType="begin"/>
+      </w:r>
+      <w:r>
+        <w:instrText xml:space="preserve"> XE “</w:instrText>
+      </w:r>
+      <w:r>
+        <w:rPr>
+          <w:noProof/>
+          <w:color w:val="4472C4" w:themeColor="accent1"/>
+          <w:sz w:val="44"/>
+          <w:szCs w:val="44"/>
+        </w:rPr>
+        <w:instrText>Conclusiones</w:instrText>
+      </w:r>
+      <w:r>
+        <w:instrText xml:space="preserve"> “ </w:instrText>
+      </w:r>
+      <w:r>
+        <w:rPr>
+          <w:color w:val="4472C4" w:themeColor="accent1"/>
+          <w:sz w:val="44"/>
+          <w:szCs w:val="44"/>
+        </w:rPr>
+        <w:fldChar w:fldCharType="end"/>
+      </w:r>
+    </w:p>
+    <w:p>
+      <w:pPr>
+        <w:jc w:val="center"/>
+        <w:rPr>
+          <w:color w:val="4472C4" w:themeColor="accent1"/>
+          <w:sz w:val="44"/>
+          <w:szCs w:val="44"/>
+        </w:rPr>
+      </w:pPr>
+    </w:p>
+    <w:p>
+      <w:pPr>
+        <w:jc w:val="center"/>
+        <w:rPr>
+          <w:color w:val="4472C4" w:themeColor="accent1"/>
+          <w:sz w:val="44"/>
+          <w:szCs w:val="44"/>
+        </w:rPr>
+      </w:pPr>
+    </w:p>
+    <w:p>
+      <w:pPr>
+        <w:jc w:val="center"/>
+        <w:rPr>
+          <w:color w:val="4472C4" w:themeColor="accent1"/>
+          <w:sz w:val="44"/>
+          <w:szCs w:val="44"/>
+        </w:rPr>
+      </w:pPr>
       <w:r>
         <w:rPr>
           <w:noProof/>
@@ -875,25 +2238,105 @@
           <w:sz w:val="52"/>
           <w:szCs w:val="52"/>
         </w:rPr>
+        <mc:AlternateContent>
+          <mc:Choice Requires="wps">
+            <w:drawing>
+              <wp:anchor distT="0" distB="0" distL="114300" distR="114300" simplePos="0" relativeHeight="251936768" behindDoc="0" locked="0" layoutInCell="1" allowOverlap="1" wp14:anchorId="6BB6161D" wp14:editId="437B4B93">
+                <wp:simplePos x="0" y="0"/>
+                <wp:positionH relativeFrom="column">
+                  <wp:posOffset>0</wp:posOffset>
+                </wp:positionH>
+                <wp:positionV relativeFrom="paragraph">
+                  <wp:posOffset>364490</wp:posOffset>
+                </wp:positionV>
+                <wp:extent cx="5364480" cy="7620"/>
+                <wp:effectExtent l="0" t="0" r="26670" b="30480"/>
+                <wp:wrapNone/>
+                <wp:docPr id="1" name="Conector recto 1"/>
+                <wp:cNvGraphicFramePr/>
+                <a:graphic xmlns:a="http://schemas.openxmlformats.org/drawingml/2006/main">
+                  <a:graphicData uri="http://schemas.microsoft.com/office/word/2010/wordprocessingShape">
+                    <wps:wsp>
+                      <wps:cNvCnPr/>
+                      <wps:spPr>
+                        <a:xfrm>
+                          <a:off x="0" y="0"/>
+                          <a:ext cx="5364480" cy="7620"/>
+                        </a:xfrm>
+                        <a:prstGeom prst="line">
+                          <a:avLst/>
+                        </a:prstGeom>
+                      </wps:spPr>
+                      <wps:style>
+                        <a:lnRef idx="1">
+                          <a:schemeClr val="accent1"/>
+                        </a:lnRef>
+                        <a:fillRef idx="0">
+                          <a:schemeClr val="accent1"/>
+                        </a:fillRef>
+                        <a:effectRef idx="0">
+                          <a:schemeClr val="accent1"/>
+                        </a:effectRef>
+                        <a:fontRef idx="minor">
+                          <a:schemeClr val="tx1"/>
+                        </a:fontRef>
+                      </wps:style>
+                      <wps:bodyPr/>
+                    </wps:wsp>
+                  </a:graphicData>
+                </a:graphic>
+              </wp:anchor>
+            </w:drawing>
+          </mc:Choice>
+          <mc:Fallback>
+            <w:pict>
+              <v:line w14:anchorId="61B21417" id="Conector recto 1" o:spid="_x0000_s1026" style="position:absolute;z-index:251936768;visibility:visible;mso-wrap-style:square;mso-wrap-distance-left:9pt;mso-wrap-distance-top:0;mso-wrap-distance-right:9pt;mso-wrap-distance-bottom:0;mso-position-horizontal:absolute;mso-position-horizontal-relative:text;mso-position-vertical:absolute;mso-position-vertical-relative:text" from="0,28.7pt" to="422.4pt,29.3pt" o:gfxdata="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" strokecolor="#4472c4 [3204]" strokeweight=".5pt">
+                <v:stroke joinstyle="miter"/>
+              </v:line>
+            </w:pict>
+          </mc:Fallback>
+        </mc:AlternateContent>
+      </w:r>
+      <w:r>
+        <w:rPr>
+          <w:color w:val="4472C4" w:themeColor="accent1"/>
+          <w:sz w:val="44"/>
+          <w:szCs w:val="44"/>
+        </w:rPr>
+        <w:t>Bibliografía</w:t>
+      </w:r>
+      <w:r>
+        <w:rPr>
+          <w:color w:val="4472C4" w:themeColor="accent1"/>
+          <w:sz w:val="44"/>
+          <w:szCs w:val="44"/>
+        </w:rPr>
+        <w:fldChar w:fldCharType="begin"/>
+      </w:r>
+      <w:r>
+        <w:instrText xml:space="preserve"> XE "</w:instrText>
+      </w:r>
+      <w:r>
+        <w:rPr>
+          <w:color w:val="4472C4" w:themeColor="accent1"/>
+          <w:sz w:val="44"/>
+          <w:szCs w:val="44"/>
+        </w:rPr>
         <w:instrText xml:space="preserve"> </w:instrText>
       </w:r>
       <w:r>
         <w:rPr>
-          <w:noProof/>
-          <w:color w:val="4472C4" w:themeColor="accent1"/>
-          <w:sz w:val="44"/>
-          <w:szCs w:val="44"/>
-        </w:rPr>
-        <w:instrText>Descripción de las modificaciones realizadas para el cálculo de la sombra</w:instrText>
+          <w:color w:val="4472C4" w:themeColor="accent1"/>
+          <w:sz w:val="44"/>
+          <w:szCs w:val="44"/>
+        </w:rPr>
+        <w:instrText>Bibliografía</w:instrText>
       </w:r>
       <w:r>
         <w:instrText xml:space="preserve"> </w:instrText>
       </w:r>
       <w:r>
-        <w:instrText>“</w:instrText>
-      </w:r>
-      <w:r>
-        <w:instrText xml:space="preserve"> </w:instrText>
+        <w:instrText xml:space="preserve">" </w:instrText>
       </w:r>
       <w:r>
         <w:rPr>
@@ -903,6 +2346,111 @@
         </w:rPr>
         <w:fldChar w:fldCharType="end"/>
       </w:r>
+    </w:p>
+    <w:p>
+      <w:pPr>
+        <w:pStyle w:val="Prrafodelista"/>
+        <w:numPr>
+          <w:ilvl w:val="0"/>
+          <w:numId w:val="5"/>
+        </w:numPr>
+        <w:rPr>
+          <w:color w:val="4472C4" w:themeColor="accent1"/>
+          <w:sz w:val="44"/>
+          <w:szCs w:val="44"/>
+        </w:rPr>
+      </w:pPr>
+      <w:r>
+        <w:t>¿Qué es la representación del conocimiento en IA? -&gt; Edureka.co</w:t>
+      </w:r>
+    </w:p>
+    <w:p>
+      <w:pPr>
+        <w:pStyle w:val="Prrafodelista"/>
+        <w:rPr>
+          <w:color w:val="4472C4" w:themeColor="accent1"/>
+          <w:sz w:val="44"/>
+          <w:szCs w:val="44"/>
+        </w:rPr>
+      </w:pPr>
+      <w:hyperlink r:id="rId10" w:history="1">
+        <w:r>
+          <w:rPr>
+            <w:rStyle w:val="Hipervnculo"/>
+          </w:rPr>
+          <w:t>https://www.edureka.co/blog/knowledge-representation-in-ai/</w:t>
+        </w:r>
+      </w:hyperlink>
+    </w:p>
+    <w:p>
+      <w:pPr>
+        <w:pStyle w:val="Prrafodelista"/>
+        <w:numPr>
+          <w:ilvl w:val="0"/>
+          <w:numId w:val="5"/>
+        </w:numPr>
+        <w:rPr>
+          <w:color w:val="4472C4" w:themeColor="accent1"/>
+          <w:sz w:val="44"/>
+          <w:szCs w:val="44"/>
+        </w:rPr>
+      </w:pPr>
+      <w:r>
+        <w:t xml:space="preserve">Representación del conocimiento en Inteligencia Artificial </w:t>
+      </w:r>
+    </w:p>
+    <w:p>
+      <w:pPr>
+        <w:pStyle w:val="Prrafodelista"/>
+      </w:pPr>
+      <w:hyperlink r:id="rId11" w:history="1">
+        <w:r>
+          <w:rPr>
+            <w:rStyle w:val="Hipervnculo"/>
+          </w:rPr>
+          <w:t>https://www.slideshare.net/YasirAhmedKhan/5-knowledgerepresentation-10-sldes</w:t>
+        </w:r>
+      </w:hyperlink>
+    </w:p>
+    <w:p>
+      <w:pPr>
+        <w:pStyle w:val="Prrafodelista"/>
+        <w:numPr>
+          <w:ilvl w:val="0"/>
+          <w:numId w:val="5"/>
+        </w:numPr>
+      </w:pPr>
+      <w:r>
+        <w:t>Representación del Conocimiento</w:t>
+      </w:r>
+    </w:p>
+    <w:p>
+      <w:pPr>
+        <w:pStyle w:val="Prrafodelista"/>
+      </w:pPr>
+      <w:hyperlink r:id="rId12" w:history="1">
+        <w:r>
+          <w:rPr>
+            <w:rStyle w:val="Hipervnculo"/>
+          </w:rPr>
+          <w:t>https://es.wikipedia.org/wiki/Representaci%C3%B3n_del_conocimiento</w:t>
+        </w:r>
+      </w:hyperlink>
+    </w:p>
+    <w:p>
+      <w:pPr>
+        <w:pStyle w:val="Prrafodelista"/>
+      </w:pPr>
+    </w:p>
+    <w:p>
+      <w:pPr>
+        <w:pStyle w:val="Prrafodelista"/>
+        <w:rPr>
+          <w:color w:val="4472C4" w:themeColor="accent1"/>
+          <w:sz w:val="44"/>
+          <w:szCs w:val="44"/>
+        </w:rPr>
+      </w:pPr>
     </w:p>
     <w:sectPr>
       <w:type w:val="continuous"/>
@@ -1044,6 +2592,118 @@
 <file path=word/numbering.xml><?xml version="1.0" encoding="utf-8"?>
 <w:numbering xmlns:wpc="http://schemas.microsoft.com/office/word/2010/wordprocessingCanvas" xmlns:cx="http://schemas.microsoft.com/office/drawing/2014/chartex" xmlns:cx1="http://schemas.microsoft.com/office/drawing/2015/9/8/chartex" xmlns:cx2="http://schemas.microsoft.com/office/drawing/2015/10/21/chartex" xmlns:cx3="http://schemas.microsoft.com/office/drawing/2016/5/9/chartex" xmlns:cx4="http://schemas.microsoft.com/office/drawing/2016/5/10/chartex" xmlns:cx5="http://schemas.microsoft.com/office/drawing/2016/5/11/chartex" xmlns:cx6="http://schemas.microsoft.com/office/drawing/2016/5/12/chartex" xmlns:cx7="http://schemas.microsoft.com/office/drawing/2016/5/13/chartex" xmlns:cx8="http://schemas.microsoft.com/office/drawing/2016/5/14/chartex" xmlns:mc="http://schemas.openxmlformats.org/markup-compatibility/2006" xmlns:aink="http://schemas.microsoft.com/office/drawing/2016/ink" xmlns:am3d="http://schemas.microsoft.com/office/drawing/2017/model3d" xmlns:o="urn:schemas-microsoft-com:office:office" xmlns:r="http://schemas.openxmlformats.org/officeDocument/2006/relationships" xmlns:m="http://schemas.openxmlformats.org/officeDocument/2006/math" xmlns:v="urn:schemas-microsoft-com:vml" xmlns:wp14="http://schemas.microsoft.com/office/word/2010/wordprocessingDrawing" xmlns:wp="http://schemas.openxmlformats.org/drawingml/2006/wordprocessingDrawing" xmlns:w10="urn:schemas-microsoft-com:office:word" xmlns:w="http://schemas.openxmlformats.org/wordprocessingml/2006/main" xmlns:w14="http://schemas.microsoft.com/office/word/2010/wordml" xmlns:w15="http://schemas.microsoft.com/office/word/2012/wordml" xmlns:w16cex="http://schemas.microsoft.com/office/word/2018/wordml/cex" xmlns:w16cid="http://schemas.microsoft.com/office/word/2016/wordml/cid" xmlns:w16="http://schemas.microsoft.com/office/word/2018/wordml" xmlns:w16se="http://schemas.microsoft.com/office/word/2015/wordml/symex" xmlns:wpg="http://schemas.microsoft.com/office/word/2010/wordprocessingGroup" xmlns:wpi="http://schemas.microsoft.com/office/word/2010/wordprocessingInk" xmlns:wne="http://schemas.microsoft.com/office/word/2006/wordml" xmlns:wps="http://schemas.microsoft.com/office/word/2010/wordprocessingShape" mc:Ignorable="w14 w15 w16se w16cid w16 w16cex wp14">
   <w:abstractNum w:abstractNumId="0" w15:restartNumberingAfterBreak="0">
+    <w:nsid w:val="1E752463"/>
+    <w:multiLevelType w:val="hybridMultilevel"/>
+    <w:tmpl w:val="943C7034"/>
+    <w:lvl w:ilvl="0" w:tplc="5CBE63F2">
+      <w:numFmt w:val="bullet"/>
+      <w:lvlText w:val="-"/>
+      <w:lvlJc w:val="left"/>
+      <w:pPr>
+        <w:ind w:left="720" w:hanging="360"/>
+      </w:pPr>
+      <w:rPr>
+        <w:rFonts w:ascii="Calibri" w:eastAsiaTheme="minorHAnsi" w:hAnsi="Calibri" w:cs="Calibri" w:hint="default"/>
+      </w:rPr>
+    </w:lvl>
+    <w:lvl w:ilvl="1" w:tplc="0C0A0003" w:tentative="1">
+      <w:start w:val="1"/>
+      <w:numFmt w:val="bullet"/>
+      <w:lvlText w:val="o"/>
+      <w:lvlJc w:val="left"/>
+      <w:pPr>
+        <w:ind w:left="1440" w:hanging="360"/>
+      </w:pPr>
+      <w:rPr>
+        <w:rFonts w:ascii="Courier New" w:hAnsi="Courier New" w:cs="Courier New" w:hint="default"/>
+      </w:rPr>
+    </w:lvl>
+    <w:lvl w:ilvl="2" w:tplc="0C0A0005" w:tentative="1">
+      <w:start w:val="1"/>
+      <w:numFmt w:val="bullet"/>
+      <w:lvlText w:val=""/>
+      <w:lvlJc w:val="left"/>
+      <w:pPr>
+        <w:ind w:left="2160" w:hanging="360"/>
+      </w:pPr>
+      <w:rPr>
+        <w:rFonts w:ascii="Wingdings" w:hAnsi="Wingdings" w:hint="default"/>
+      </w:rPr>
+    </w:lvl>
+    <w:lvl w:ilvl="3" w:tplc="0C0A0001" w:tentative="1">
+      <w:start w:val="1"/>
+      <w:numFmt w:val="bullet"/>
+      <w:lvlText w:val=""/>
+      <w:lvlJc w:val="left"/>
+      <w:pPr>
+        <w:ind w:left="2880" w:hanging="360"/>
+      </w:pPr>
+      <w:rPr>
+        <w:rFonts w:ascii="Symbol" w:hAnsi="Symbol" w:hint="default"/>
+      </w:rPr>
+    </w:lvl>
+    <w:lvl w:ilvl="4" w:tplc="0C0A0003" w:tentative="1">
+      <w:start w:val="1"/>
+      <w:numFmt w:val="bullet"/>
+      <w:lvlText w:val="o"/>
+      <w:lvlJc w:val="left"/>
+      <w:pPr>
+        <w:ind w:left="3600" w:hanging="360"/>
+      </w:pPr>
+      <w:rPr>
+        <w:rFonts w:ascii="Courier New" w:hAnsi="Courier New" w:cs="Courier New" w:hint="default"/>
+      </w:rPr>
+    </w:lvl>
+    <w:lvl w:ilvl="5" w:tplc="0C0A0005" w:tentative="1">
+      <w:start w:val="1"/>
+      <w:numFmt w:val="bullet"/>
+      <w:lvlText w:val=""/>
+      <w:lvlJc w:val="left"/>
+      <w:pPr>
+        <w:ind w:left="4320" w:hanging="360"/>
+      </w:pPr>
+      <w:rPr>
+        <w:rFonts w:ascii="Wingdings" w:hAnsi="Wingdings" w:hint="default"/>
+      </w:rPr>
+    </w:lvl>
+    <w:lvl w:ilvl="6" w:tplc="0C0A0001" w:tentative="1">
+      <w:start w:val="1"/>
+      <w:numFmt w:val="bullet"/>
+      <w:lvlText w:val=""/>
+      <w:lvlJc w:val="left"/>
+      <w:pPr>
+        <w:ind w:left="5040" w:hanging="360"/>
+      </w:pPr>
+      <w:rPr>
+        <w:rFonts w:ascii="Symbol" w:hAnsi="Symbol" w:hint="default"/>
+      </w:rPr>
+    </w:lvl>
+    <w:lvl w:ilvl="7" w:tplc="0C0A0003" w:tentative="1">
+      <w:start w:val="1"/>
+      <w:numFmt w:val="bullet"/>
+      <w:lvlText w:val="o"/>
+      <w:lvlJc w:val="left"/>
+      <w:pPr>
+        <w:ind w:left="5760" w:hanging="360"/>
+      </w:pPr>
+      <w:rPr>
+        <w:rFonts w:ascii="Courier New" w:hAnsi="Courier New" w:cs="Courier New" w:hint="default"/>
+      </w:rPr>
+    </w:lvl>
+    <w:lvl w:ilvl="8" w:tplc="0C0A0005" w:tentative="1">
+      <w:start w:val="1"/>
+      <w:numFmt w:val="bullet"/>
+      <w:lvlText w:val=""/>
+      <w:lvlJc w:val="left"/>
+      <w:pPr>
+        <w:ind w:left="6480" w:hanging="360"/>
+      </w:pPr>
+      <w:rPr>
+        <w:rFonts w:ascii="Wingdings" w:hAnsi="Wingdings" w:hint="default"/>
+      </w:rPr>
+    </w:lvl>
+  </w:abstractNum>
+  <w:abstractNum w:abstractNumId="1" w15:restartNumberingAfterBreak="0">
     <w:nsid w:val="569277B1"/>
     <w:multiLevelType w:val="hybridMultilevel"/>
     <w:tmpl w:val="34C606B0"/>
@@ -1157,7 +2817,7 @@
       </w:rPr>
     </w:lvl>
   </w:abstractNum>
-  <w:abstractNum w:abstractNumId="1" w15:restartNumberingAfterBreak="0">
+  <w:abstractNum w:abstractNumId="2" w15:restartNumberingAfterBreak="0">
     <w:nsid w:val="577E4735"/>
     <w:multiLevelType w:val="hybridMultilevel"/>
     <w:tmpl w:val="FFAE3DA4"/>
@@ -1269,7 +2929,7 @@
       </w:rPr>
     </w:lvl>
   </w:abstractNum>
-  <w:abstractNum w:abstractNumId="2" w15:restartNumberingAfterBreak="0">
+  <w:abstractNum w:abstractNumId="3" w15:restartNumberingAfterBreak="0">
     <w:nsid w:val="5A454A1F"/>
     <w:multiLevelType w:val="hybridMultilevel"/>
     <w:tmpl w:val="F2346944"/>
@@ -1381,7 +3041,7 @@
       </w:rPr>
     </w:lvl>
   </w:abstractNum>
-  <w:abstractNum w:abstractNumId="3" w15:restartNumberingAfterBreak="0">
+  <w:abstractNum w:abstractNumId="4" w15:restartNumberingAfterBreak="0">
     <w:nsid w:val="67CC5408"/>
     <w:multiLevelType w:val="hybridMultilevel"/>
     <w:tmpl w:val="9EB88778"/>
@@ -1493,17 +3153,137 @@
       </w:rPr>
     </w:lvl>
   </w:abstractNum>
+  <w:abstractNum w:abstractNumId="5" w15:restartNumberingAfterBreak="0">
+    <w:nsid w:val="6C4140EC"/>
+    <w:multiLevelType w:val="hybridMultilevel"/>
+    <w:tmpl w:val="108A000A"/>
+    <w:lvl w:ilvl="0" w:tplc="0982141E">
+      <w:numFmt w:val="bullet"/>
+      <w:lvlText w:val="-"/>
+      <w:lvlJc w:val="left"/>
+      <w:pPr>
+        <w:ind w:left="720" w:hanging="360"/>
+      </w:pPr>
+      <w:rPr>
+        <w:rFonts w:ascii="Calibri" w:eastAsiaTheme="minorHAnsi" w:hAnsi="Calibri" w:cs="Calibri" w:hint="default"/>
+        <w:color w:val="auto"/>
+        <w:sz w:val="22"/>
+      </w:rPr>
+    </w:lvl>
+    <w:lvl w:ilvl="1" w:tplc="0C0A0003">
+      <w:start w:val="1"/>
+      <w:numFmt w:val="bullet"/>
+      <w:lvlText w:val="o"/>
+      <w:lvlJc w:val="left"/>
+      <w:pPr>
+        <w:ind w:left="1440" w:hanging="360"/>
+      </w:pPr>
+      <w:rPr>
+        <w:rFonts w:ascii="Courier New" w:hAnsi="Courier New" w:cs="Courier New" w:hint="default"/>
+      </w:rPr>
+    </w:lvl>
+    <w:lvl w:ilvl="2" w:tplc="0C0A0005" w:tentative="1">
+      <w:start w:val="1"/>
+      <w:numFmt w:val="bullet"/>
+      <w:lvlText w:val=""/>
+      <w:lvlJc w:val="left"/>
+      <w:pPr>
+        <w:ind w:left="2160" w:hanging="360"/>
+      </w:pPr>
+      <w:rPr>
+        <w:rFonts w:ascii="Wingdings" w:hAnsi="Wingdings" w:hint="default"/>
+      </w:rPr>
+    </w:lvl>
+    <w:lvl w:ilvl="3" w:tplc="0C0A0001" w:tentative="1">
+      <w:start w:val="1"/>
+      <w:numFmt w:val="bullet"/>
+      <w:lvlText w:val=""/>
+      <w:lvlJc w:val="left"/>
+      <w:pPr>
+        <w:ind w:left="2880" w:hanging="360"/>
+      </w:pPr>
+      <w:rPr>
+        <w:rFonts w:ascii="Symbol" w:hAnsi="Symbol" w:hint="default"/>
+      </w:rPr>
+    </w:lvl>
+    <w:lvl w:ilvl="4" w:tplc="0C0A0003" w:tentative="1">
+      <w:start w:val="1"/>
+      <w:numFmt w:val="bullet"/>
+      <w:lvlText w:val="o"/>
+      <w:lvlJc w:val="left"/>
+      <w:pPr>
+        <w:ind w:left="3600" w:hanging="360"/>
+      </w:pPr>
+      <w:rPr>
+        <w:rFonts w:ascii="Courier New" w:hAnsi="Courier New" w:cs="Courier New" w:hint="default"/>
+      </w:rPr>
+    </w:lvl>
+    <w:lvl w:ilvl="5" w:tplc="0C0A0005" w:tentative="1">
+      <w:start w:val="1"/>
+      <w:numFmt w:val="bullet"/>
+      <w:lvlText w:val=""/>
+      <w:lvlJc w:val="left"/>
+      <w:pPr>
+        <w:ind w:left="4320" w:hanging="360"/>
+      </w:pPr>
+      <w:rPr>
+        <w:rFonts w:ascii="Wingdings" w:hAnsi="Wingdings" w:hint="default"/>
+      </w:rPr>
+    </w:lvl>
+    <w:lvl w:ilvl="6" w:tplc="0C0A0001" w:tentative="1">
+      <w:start w:val="1"/>
+      <w:numFmt w:val="bullet"/>
+      <w:lvlText w:val=""/>
+      <w:lvlJc w:val="left"/>
+      <w:pPr>
+        <w:ind w:left="5040" w:hanging="360"/>
+      </w:pPr>
+      <w:rPr>
+        <w:rFonts w:ascii="Symbol" w:hAnsi="Symbol" w:hint="default"/>
+      </w:rPr>
+    </w:lvl>
+    <w:lvl w:ilvl="7" w:tplc="0C0A0003" w:tentative="1">
+      <w:start w:val="1"/>
+      <w:numFmt w:val="bullet"/>
+      <w:lvlText w:val="o"/>
+      <w:lvlJc w:val="left"/>
+      <w:pPr>
+        <w:ind w:left="5760" w:hanging="360"/>
+      </w:pPr>
+      <w:rPr>
+        <w:rFonts w:ascii="Courier New" w:hAnsi="Courier New" w:cs="Courier New" w:hint="default"/>
+      </w:rPr>
+    </w:lvl>
+    <w:lvl w:ilvl="8" w:tplc="0C0A0005" w:tentative="1">
+      <w:start w:val="1"/>
+      <w:numFmt w:val="bullet"/>
+      <w:lvlText w:val=""/>
+      <w:lvlJc w:val="left"/>
+      <w:pPr>
+        <w:ind w:left="6480" w:hanging="360"/>
+      </w:pPr>
+      <w:rPr>
+        <w:rFonts w:ascii="Wingdings" w:hAnsi="Wingdings" w:hint="default"/>
+      </w:rPr>
+    </w:lvl>
+  </w:abstractNum>
   <w:num w:numId="1">
+    <w:abstractNumId w:val="4"/>
+  </w:num>
+  <w:num w:numId="2">
+    <w:abstractNumId w:val="2"/>
+  </w:num>
+  <w:num w:numId="3">
+    <w:abstractNumId w:val="1"/>
+  </w:num>
+  <w:num w:numId="4">
     <w:abstractNumId w:val="3"/>
   </w:num>
-  <w:num w:numId="2">
-    <w:abstractNumId w:val="1"/>
+  <w:num w:numId="5">
+    <w:abstractNumId w:val="5"/>
   </w:num>
-  <w:num w:numId="3">
+  <w:num w:numId="6">
     <w:abstractNumId w:val="0"/>
-  </w:num>
-  <w:num w:numId="4">
-    <w:abstractNumId w:val="2"/>
   </w:num>
 </w:numbering>
 </file>
@@ -1906,12 +3686,11 @@
   <w:style w:type="paragraph" w:default="1" w:styleId="Normal">
     <w:name w:val="Normal"/>
     <w:qFormat/>
-    <w:rsid w:val="000B5313"/>
+    <w:rsid w:val="00C85E54"/>
   </w:style>
   <w:style w:type="character" w:default="1" w:styleId="Fuentedeprrafopredeter">
     <w:name w:val="Default Paragraph Font"/>
     <w:uiPriority w:val="1"/>
-    <w:semiHidden/>
     <w:unhideWhenUsed/>
   </w:style>
   <w:style w:type="table" w:default="1" w:styleId="Tablanormal">
@@ -2147,6 +3926,18 @@
     <w:rsid w:val="002651B2"/>
     <w:rPr>
       <w:color w:val="808080"/>
+    </w:rPr>
+  </w:style>
+  <w:style w:type="character" w:styleId="Mencinsinresolver">
+    <w:name w:val="Unresolved Mention"/>
+    <w:basedOn w:val="Fuentedeprrafopredeter"/>
+    <w:uiPriority w:val="99"/>
+    <w:semiHidden/>
+    <w:unhideWhenUsed/>
+    <w:rsid w:val="00F45350"/>
+    <w:rPr>
+      <w:color w:val="605E5C"/>
+      <w:shd w:val="clear" w:color="auto" w:fill="E1DFDD"/>
     </w:rPr>
   </w:style>
 </w:styles>
@@ -2418,7 +4209,7 @@
 </file>
 
 <file path=customXml/itemProps1.xml><?xml version="1.0" encoding="utf-8"?>
-<ds:datastoreItem xmlns:ds="http://schemas.openxmlformats.org/officeDocument/2006/customXml" ds:itemID="{6627AC4D-58F8-4123-B665-3D797A360845}">
+<ds:datastoreItem xmlns:ds="http://schemas.openxmlformats.org/officeDocument/2006/customXml" ds:itemID="{2FC7DAD4-64E5-4DD0-A8D8-BDA9AB82BBFA}">
   <ds:schemaRefs>
     <ds:schemaRef ds:uri="http://schemas.openxmlformats.org/officeDocument/2006/bibliography"/>
   </ds:schemaRefs>

</xml_diff>